<commit_message>
Updates on Profile and fixes to spanish pdf
</commit_message>
<xml_diff>
--- a/old/docs/CV-mhidalgo.docx
+++ b/old/docs/CV-mhidalgo.docx
@@ -3375,8 +3375,6 @@
         </w:rPr>
         <w:t>.</w:t>
       </w:r>
-      <w:bookmarkStart w:id="0" w:name="_GoBack"/>
-      <w:bookmarkEnd w:id="0"/>
     </w:p>
     <w:p>
       <w:pPr>
@@ -12372,7 +12370,7 @@
           <w:b/>
           <w:sz w:val="28"/>
           <w:szCs w:val="26"/>
-          <w:lang w:val="en-US"/>
+          <w:lang w:val="es-ES"/>
         </w:rPr>
       </w:pPr>
     </w:p>
@@ -12446,8 +12444,10 @@
           <w:szCs w:val="26"/>
           <w:lang w:val="en-GB"/>
         </w:rPr>
-        <w:t>Tech Lead, Senior PHP 7 and Magento 2 Developer, Magento 2 Solution Specialist</w:t>
-      </w:r>
+        <w:t>Magento Business Analyst, Magento Technical Architect</w:t>
+      </w:r>
+      <w:bookmarkStart w:id="0" w:name="_GoBack"/>
+      <w:bookmarkEnd w:id="0"/>
     </w:p>
     <w:p>
       <w:pPr>
@@ -12699,17 +12699,7 @@
           <w:szCs w:val="26"/>
           <w:lang w:val="es-ES"/>
         </w:rPr>
-        <w:t xml:space="preserve">o </w:t>
-      </w:r>
-      <w:r>
-        <w:rPr>
-          <w:rFonts w:asciiTheme="minorHAnsi" w:hAnsiTheme="minorHAnsi" w:cstheme="minorHAnsi"/>
-          <w:b/>
-          <w:sz w:val="26"/>
-          <w:szCs w:val="26"/>
-          <w:lang w:val="es-ES"/>
-        </w:rPr>
-        <w:t xml:space="preserve">Mothercare </w:t>
+        <w:t xml:space="preserve">o Mothercare </w:t>
       </w:r>
       <w:r>
         <w:rPr>
@@ -13024,17 +13014,7 @@
           <w:szCs w:val="26"/>
           <w:lang w:val="es-ES"/>
         </w:rPr>
-        <w:t xml:space="preserve">o </w:t>
-      </w:r>
-      <w:r>
-        <w:rPr>
-          <w:rFonts w:asciiTheme="minorHAnsi" w:hAnsiTheme="minorHAnsi" w:cstheme="minorHAnsi"/>
-          <w:b/>
-          <w:sz w:val="26"/>
-          <w:szCs w:val="26"/>
-          <w:lang w:val="es-ES"/>
-        </w:rPr>
-        <w:t xml:space="preserve">H&amp;M </w:t>
+        <w:t xml:space="preserve">o H&amp;M </w:t>
       </w:r>
       <w:r>
         <w:rPr>
@@ -13297,7 +13277,7 @@
           <w:szCs w:val="26"/>
           <w:lang w:val="es-ES"/>
         </w:rPr>
-        <w:t xml:space="preserve">  Composer, MySQL, Scrum.</w:t>
+        <w:t xml:space="preserve"> Composer, MySQL, Scrum.</w:t>
       </w:r>
     </w:p>
     <w:p>
@@ -13316,7 +13296,7 @@
           <w:b/>
           <w:sz w:val="28"/>
           <w:szCs w:val="26"/>
-          <w:lang w:val="en-US"/>
+          <w:lang w:val="es-ES"/>
         </w:rPr>
       </w:pPr>
     </w:p>
@@ -13347,37 +13327,7 @@
           <w:szCs w:val="26"/>
           <w:lang w:val="en-US"/>
         </w:rPr>
-        <w:t>Nahdi</w:t>
-      </w:r>
-      <w:r>
-        <w:rPr>
-          <w:rFonts w:asciiTheme="minorHAnsi" w:hAnsiTheme="minorHAnsi" w:cstheme="minorHAnsi"/>
-          <w:b/>
-          <w:sz w:val="28"/>
-          <w:szCs w:val="26"/>
-          <w:lang w:val="en-US"/>
-        </w:rPr>
-        <w:t xml:space="preserve"> (</w:t>
-      </w:r>
-      <w:r>
-        <w:rPr>
-          <w:rFonts w:asciiTheme="minorHAnsi" w:hAnsiTheme="minorHAnsi" w:cstheme="minorHAnsi"/>
-          <w:b/>
-          <w:sz w:val="28"/>
-          <w:szCs w:val="26"/>
-          <w:lang w:val="en-US"/>
-        </w:rPr>
-        <w:t>Saudí</w:t>
-      </w:r>
-      <w:r>
-        <w:rPr>
-          <w:rFonts w:asciiTheme="minorHAnsi" w:hAnsiTheme="minorHAnsi" w:cstheme="minorHAnsi"/>
-          <w:b/>
-          <w:sz w:val="28"/>
-          <w:szCs w:val="26"/>
-          <w:lang w:val="en-US"/>
-        </w:rPr>
-        <w:t>) 2018</w:t>
+        <w:t>Nahdi (Saudí) 2018</w:t>
       </w:r>
     </w:p>
     <w:p>
@@ -13568,34 +13518,7 @@
           <w:szCs w:val="26"/>
           <w:lang w:val="es-ES"/>
         </w:rPr>
-        <w:t xml:space="preserve">Desarrolle una integracion de </w:t>
-      </w:r>
-      <w:r>
-        <w:rPr>
-          <w:rFonts w:asciiTheme="minorHAnsi" w:hAnsiTheme="minorHAnsi" w:cstheme="minorHAnsi"/>
-          <w:sz w:val="26"/>
-          <w:szCs w:val="26"/>
-          <w:lang w:val="es-ES"/>
-        </w:rPr>
-        <w:t xml:space="preserve">Single Sign On </w:t>
-      </w:r>
-      <w:r>
-        <w:rPr>
-          <w:rFonts w:asciiTheme="minorHAnsi" w:hAnsiTheme="minorHAnsi" w:cstheme="minorHAnsi"/>
-          <w:sz w:val="26"/>
-          <w:szCs w:val="26"/>
-          <w:lang w:val="es-ES"/>
-        </w:rPr>
-        <w:t>con</w:t>
-      </w:r>
-      <w:r>
-        <w:rPr>
-          <w:rFonts w:asciiTheme="minorHAnsi" w:hAnsiTheme="minorHAnsi" w:cstheme="minorHAnsi"/>
-          <w:sz w:val="26"/>
-          <w:szCs w:val="26"/>
-          <w:lang w:val="es-ES"/>
-        </w:rPr>
-        <w:t xml:space="preserve"> OpenIDConnect.</w:t>
+        <w:t>Desarrolle una integracion de Single Sign On con OpenIDConnect.</w:t>
       </w:r>
     </w:p>
     <w:p>
@@ -13976,7 +13899,7 @@
       <w:rPr>
         <w:noProof/>
       </w:rPr>
-      <w:t>5</w:t>
+      <w:t>15</w:t>
     </w:r>
     <w:r>
       <w:fldChar w:fldCharType="end"/>
@@ -14989,6 +14912,7 @@
   <w:style w:type="character" w:default="1" w:styleId="Fuentedeprrafopredeter">
     <w:name w:val="Default Paragraph Font"/>
     <w:uiPriority w:val="1"/>
+    <w:semiHidden/>
     <w:unhideWhenUsed/>
   </w:style>
   <w:style w:type="table" w:default="1" w:styleId="Tablanormal">
@@ -15502,7 +15426,7 @@
 </file>
 
 <file path=customXml/itemProps1.xml><?xml version="1.0" encoding="utf-8"?>
-<ds:datastoreItem xmlns:ds="http://schemas.openxmlformats.org/officeDocument/2006/customXml" ds:itemID="{9501BEB5-D0D1-408D-A30F-B74D9D475E84}">
+<ds:datastoreItem xmlns:ds="http://schemas.openxmlformats.org/officeDocument/2006/customXml" ds:itemID="{FFC5E47F-295A-4614-B6CE-C423D36FC959}">
   <ds:schemaRefs>
     <ds:schemaRef ds:uri="http://schemas.openxmlformats.org/officeDocument/2006/bibliography"/>
   </ds:schemaRefs>

</xml_diff>